<commit_message>
include  .idea folder back. add new test cases in UserTest file
</commit_message>
<xml_diff>
--- a/assignment1/A1-Report.docx
+++ b/assignment1/A1-Report.docx
@@ -576,8 +576,19 @@
               <w:spacing w:line="400" w:lineRule="exact"/>
             </w:pPr>
             <w:r>
-              <w:t>A meaningless string value</w:t>
-            </w:r>
+              <w:t xml:space="preserve">A meaningless string </w:t>
+            </w:r>
+            <w:r>
+              <w:t>values</w:t>
+            </w:r>
+            <w:r>
+              <w:t>. E.g.</w:t>
+            </w:r>
+            <w:r>
+              <w:t xml:space="preserve"> invalid format.</w:t>
+            </w:r>
+            <w:bookmarkStart w:id="0" w:name="_GoBack"/>
+            <w:bookmarkEnd w:id="0"/>
           </w:p>
         </w:tc>
       </w:tr>
@@ -695,11 +706,7 @@
               <w:t>A</w:t>
             </w:r>
             <w:r>
-              <w:t xml:space="preserve"> valid type of object without </w:t>
-            </w:r>
-            <w:r>
-              <w:lastRenderedPageBreak/>
-              <w:t>initialized value</w:t>
+              <w:t xml:space="preserve"> valid type of object without initialized value</w:t>
             </w:r>
           </w:p>
         </w:tc>
@@ -718,7 +725,6 @@
               <w:rPr>
                 <w:rFonts w:hint="eastAsia"/>
               </w:rPr>
-              <w:lastRenderedPageBreak/>
               <w:t>L</w:t>
             </w:r>
             <w:r>
@@ -1021,8 +1027,6 @@
       <w:r>
         <w:t>i</w:t>
       </w:r>
-      <w:bookmarkStart w:id="0" w:name="_GoBack"/>
-      <w:bookmarkEnd w:id="0"/>
       <w:r>
         <w:t>n progress, fixed) and proof of fix.</w:t>
       </w:r>

</xml_diff>